<commit_message>
last day for angular
</commit_message>
<xml_diff>
--- a/Angular Notes.docx
+++ b/Angular Notes.docx
@@ -24887,61 +24887,97 @@
         </w:rPr>
         <w:t xml:space="preserve"> test</w:t>
       </w:r>
+      <w:r>
+        <w:rPr>
+          <w:rFonts w:ascii="Times New Roman" w:hAnsi="Times New Roman" w:cs="Times New Roman"/>
+          <w:sz w:val="32"/>
+          <w:szCs w:val="32"/>
+        </w:rPr>
+        <w:t xml:space="preserve"> : this command is use to test the application. </w:t>
+      </w:r>
+    </w:p>
+    <w:p>
+      <w:pPr>
+        <w:rPr>
+          <w:rFonts w:ascii="Times New Roman" w:hAnsi="Times New Roman" w:cs="Times New Roman"/>
+          <w:sz w:val="32"/>
+          <w:szCs w:val="32"/>
+        </w:rPr>
+      </w:pPr>
+    </w:p>
+    <w:p>
+      <w:pPr>
+        <w:rPr>
+          <w:rFonts w:ascii="Times New Roman" w:hAnsi="Times New Roman" w:cs="Times New Roman"/>
+          <w:sz w:val="32"/>
+          <w:szCs w:val="32"/>
+        </w:rPr>
+      </w:pPr>
+      <w:r>
+        <w:rPr>
+          <w:rFonts w:ascii="Times New Roman" w:hAnsi="Times New Roman" w:cs="Times New Roman"/>
+          <w:sz w:val="32"/>
+          <w:szCs w:val="32"/>
+        </w:rPr>
+        <w:t xml:space="preserve">Ng </w:t>
+      </w:r>
+    </w:p>
+    <w:p>
+      <w:pPr>
+        <w:rPr>
+          <w:rFonts w:ascii="Times New Roman" w:hAnsi="Times New Roman" w:cs="Times New Roman"/>
+          <w:sz w:val="32"/>
+          <w:szCs w:val="32"/>
+        </w:rPr>
+      </w:pPr>
+    </w:p>
+    <w:p>
+      <w:pPr>
+        <w:rPr>
+          <w:rFonts w:ascii="Times New Roman" w:hAnsi="Times New Roman" w:cs="Times New Roman"/>
+          <w:sz w:val="32"/>
+          <w:szCs w:val="32"/>
+        </w:rPr>
+      </w:pPr>
+      <w:hyperlink r:id="rId9" w:history="1">
+        <w:r>
+          <w:rPr>
+            <w:rStyle w:val="Hyperlink"/>
+            <w:rFonts w:ascii="Times New Roman" w:hAnsi="Times New Roman" w:cs="Times New Roman"/>
+            <w:sz w:val="32"/>
+            <w:szCs w:val="32"/>
+          </w:rPr>
+          <w:t>akash300383@gmail.com</w:t>
+        </w:r>
+      </w:hyperlink>
+      <w:r>
+        <w:rPr>
+          <w:rFonts w:ascii="Times New Roman" w:hAnsi="Times New Roman" w:cs="Times New Roman"/>
+          <w:sz w:val="32"/>
+          <w:szCs w:val="32"/>
+        </w:rPr>
+        <w:t xml:space="preserve"> </w:t>
+      </w:r>
+    </w:p>
+    <w:p>
+      <w:pPr>
+        <w:rPr>
+          <w:rFonts w:ascii="Times New Roman" w:hAnsi="Times New Roman" w:cs="Times New Roman"/>
+          <w:sz w:val="32"/>
+          <w:szCs w:val="32"/>
+        </w:rPr>
+      </w:pPr>
+    </w:p>
+    <w:p>
+      <w:pPr>
+        <w:rPr>
+          <w:rFonts w:ascii="Times New Roman" w:hAnsi="Times New Roman" w:cs="Times New Roman"/>
+          <w:sz w:val="32"/>
+          <w:szCs w:val="32"/>
+        </w:rPr>
+      </w:pPr>
       <w:bookmarkStart w:id="0" w:name="_GoBack"/>
       <w:bookmarkEnd w:id="0"/>
-      <w:r>
-        <w:rPr>
-          <w:rFonts w:ascii="Times New Roman" w:hAnsi="Times New Roman" w:cs="Times New Roman"/>
-          <w:sz w:val="32"/>
-          <w:szCs w:val="32"/>
-        </w:rPr>
-        <w:t xml:space="preserve"> : this command is use to test the application. </w:t>
-      </w:r>
-    </w:p>
-    <w:p>
-      <w:pPr>
-        <w:rPr>
-          <w:rFonts w:ascii="Times New Roman" w:hAnsi="Times New Roman" w:cs="Times New Roman"/>
-          <w:sz w:val="32"/>
-          <w:szCs w:val="32"/>
-        </w:rPr>
-      </w:pPr>
-    </w:p>
-    <w:p>
-      <w:pPr>
-        <w:rPr>
-          <w:rFonts w:ascii="Times New Roman" w:hAnsi="Times New Roman" w:cs="Times New Roman"/>
-          <w:sz w:val="32"/>
-          <w:szCs w:val="32"/>
-        </w:rPr>
-      </w:pPr>
-    </w:p>
-    <w:p>
-      <w:pPr>
-        <w:rPr>
-          <w:rFonts w:ascii="Times New Roman" w:hAnsi="Times New Roman" w:cs="Times New Roman"/>
-          <w:sz w:val="32"/>
-          <w:szCs w:val="32"/>
-        </w:rPr>
-      </w:pPr>
-    </w:p>
-    <w:p>
-      <w:pPr>
-        <w:rPr>
-          <w:rFonts w:ascii="Times New Roman" w:hAnsi="Times New Roman" w:cs="Times New Roman"/>
-          <w:sz w:val="32"/>
-          <w:szCs w:val="32"/>
-        </w:rPr>
-      </w:pPr>
-    </w:p>
-    <w:p>
-      <w:pPr>
-        <w:rPr>
-          <w:rFonts w:ascii="Times New Roman" w:hAnsi="Times New Roman" w:cs="Times New Roman"/>
-          <w:sz w:val="32"/>
-          <w:szCs w:val="32"/>
-        </w:rPr>
-      </w:pPr>
     </w:p>
     <w:p>
       <w:pPr>

</xml_diff>